<commit_message>
finish initial solution generation. massive structure modification.
</commit_message>
<xml_diff>
--- a/INRC2/doc/Algorithm Description.docx
+++ b/INRC2/doc/Algorithm Description.docx
@@ -19,150 +19,347 @@
     <w:p>
       <w:pPr>
         <w:ind w:firstLine="480"/>
+      </w:pPr>
+      <w:r>
         <w:rPr>
           <w:rFonts w:hint="eastAsia"/>
         </w:rPr>
-      </w:pPr>
-      <w:proofErr w:type="spellStart"/>
+        <w:t>Zhipeng Lv</w:t>
+      </w:r>
+      <w:r>
+        <w:t>,</w:t>
+      </w:r>
+      <w:r>
+        <w:tab/>
+      </w:r>
+      <w:r>
+        <w:tab/>
+      </w:r>
       <w:r>
         <w:rPr>
           <w:rFonts w:hint="eastAsia"/>
         </w:rPr>
-        <w:t>Zhipeng</w:t>
-      </w:r>
-      <w:proofErr w:type="spellEnd"/>
+        <w:t>Zhuo Wang</w:t>
+      </w:r>
+      <w:r>
+        <w:t>,</w:t>
+      </w:r>
+      <w:r>
+        <w:tab/>
+      </w:r>
+      <w:r>
+        <w:tab/>
+      </w:r>
+      <w:r>
+        <w:rPr>
+          <w:rFonts w:hint="eastAsia"/>
+        </w:rPr>
+        <w:t>Zhouxing Su</w:t>
+      </w:r>
+    </w:p>
+    <w:p>
+      <w:pPr>
+        <w:pStyle w:val="1"/>
+      </w:pPr>
+      <w:r>
+        <w:rPr>
+          <w:rFonts w:hint="eastAsia"/>
+        </w:rPr>
+        <w:t>Tutor</w:t>
+      </w:r>
+      <w:r>
+        <w:t>ial</w:t>
+      </w:r>
+    </w:p>
+    <w:p>
+      <w:pPr>
+        <w:pStyle w:val="2"/>
+      </w:pPr>
+      <w:r>
+        <w:rPr>
+          <w:rFonts w:hint="eastAsia"/>
+        </w:rPr>
+        <w:t>Platform</w:t>
+      </w:r>
+    </w:p>
+    <w:p>
+      <w:pPr>
+        <w:ind w:firstLine="480"/>
+      </w:pPr>
+      <w:r>
+        <w:t>Our code is written in C++ programming language following C++11 standard. There is no third party libraries reference in our code</w:t>
+      </w:r>
+      <w:r>
+        <w:t>. So you may compile and run our code on</w:t>
+      </w:r>
+      <w:r>
+        <w:t xml:space="preserve"> common</w:t>
+      </w:r>
+      <w:r>
+        <w:t xml:space="preserve"> platform directly.</w:t>
+      </w:r>
+    </w:p>
+    <w:p>
+      <w:pPr>
+        <w:pStyle w:val="2"/>
+      </w:pPr>
+      <w:r>
+        <w:rPr>
+          <w:rFonts w:hint="eastAsia"/>
+        </w:rPr>
+        <w:t>Directory organization</w:t>
+      </w:r>
+    </w:p>
+    <w:p>
+      <w:pPr>
+        <w:pStyle w:val="3"/>
+      </w:pPr>
+      <w:r>
+        <w:t>Top</w:t>
+      </w:r>
+      <w:r>
+        <w:rPr>
+          <w:rFonts w:hint="eastAsia"/>
+        </w:rPr>
+        <w:t xml:space="preserve"> level</w:t>
+      </w:r>
+    </w:p>
+    <w:p>
+      <w:pPr>
+        <w:ind w:firstLine="480"/>
+      </w:pPr>
+    </w:p>
+    <w:p>
+      <w:pPr>
+        <w:pStyle w:val="3"/>
+      </w:pPr>
+      <w:r>
+        <w:t>Folder ‘</w:t>
+      </w:r>
+      <w:r>
+        <w:rPr>
+          <w:rFonts w:hint="eastAsia"/>
+        </w:rPr>
+        <w:t>include</w:t>
+      </w:r>
+      <w:r>
+        <w:t>’</w:t>
+      </w:r>
+    </w:p>
+    <w:p>
+      <w:pPr>
+        <w:ind w:firstLine="480"/>
+      </w:pPr>
+    </w:p>
+    <w:p>
+      <w:pPr>
+        <w:pStyle w:val="3"/>
+      </w:pPr>
+      <w:r>
+        <w:t>Folder ‘</w:t>
+      </w:r>
+      <w:r>
+        <w:rPr>
+          <w:rFonts w:hint="eastAsia"/>
+        </w:rPr>
+        <w:t>src</w:t>
+      </w:r>
+      <w:r>
+        <w:t>’</w:t>
+      </w:r>
+    </w:p>
+    <w:p>
+      <w:pPr>
+        <w:ind w:firstLine="480"/>
+      </w:pPr>
+    </w:p>
+    <w:p>
+      <w:pPr>
+        <w:pStyle w:val="3"/>
+      </w:pPr>
+      <w:r>
+        <w:t>Folder ‘</w:t>
+      </w:r>
+      <w:r>
+        <w:rPr>
+          <w:rFonts w:hint="eastAsia"/>
+        </w:rPr>
+        <w:t>doc</w:t>
+      </w:r>
+      <w:r>
+        <w:t>’</w:t>
+      </w:r>
+    </w:p>
+    <w:p>
+      <w:pPr>
+        <w:ind w:firstLine="480"/>
+      </w:pPr>
+    </w:p>
+    <w:p>
+      <w:pPr>
+        <w:pStyle w:val="3"/>
+      </w:pPr>
+      <w:r>
+        <w:t>Folder ‘</w:t>
+      </w:r>
+      <w:r>
+        <w:rPr>
+          <w:rFonts w:hint="eastAsia"/>
+        </w:rPr>
+        <w:t>instance</w:t>
+      </w:r>
+      <w:r>
+        <w:t>’</w:t>
+      </w:r>
+    </w:p>
+    <w:p>
+      <w:pPr>
+        <w:ind w:firstLine="480"/>
+      </w:pPr>
+    </w:p>
+    <w:p>
+      <w:pPr>
+        <w:pStyle w:val="2"/>
+      </w:pPr>
+      <w:r>
+        <w:rPr>
+          <w:rFonts w:hint="eastAsia"/>
+        </w:rPr>
+        <w:t>Command Line Arguments</w:t>
+      </w:r>
+    </w:p>
+    <w:p>
+      <w:pPr>
+        <w:ind w:firstLine="480"/>
+      </w:pPr>
+      <w:r>
+        <w:t>We provide all</w:t>
+      </w:r>
       <w:r>
         <w:rPr>
           <w:rFonts w:hint="eastAsia"/>
         </w:rPr>
         <w:t xml:space="preserve"> </w:t>
       </w:r>
-      <w:proofErr w:type="spellStart"/>
+      <w:r>
+        <w:t xml:space="preserve">command line arguments that </w:t>
+      </w:r>
       <w:r>
         <w:rPr>
           <w:rFonts w:hint="eastAsia"/>
         </w:rPr>
-        <w:t>Lv</w:t>
-      </w:r>
-      <w:proofErr w:type="spellEnd"/>
-      <w:r>
-        <w:t>,</w:t>
-      </w:r>
-      <w:r>
-        <w:tab/>
-      </w:r>
-      <w:r>
-        <w:tab/>
-      </w:r>
-      <w:proofErr w:type="spellStart"/>
+        <w:t xml:space="preserve">the </w:t>
+      </w:r>
+      <w:r>
+        <w:t>official document required.</w:t>
+      </w:r>
       <w:r>
         <w:rPr>
           <w:rFonts w:hint="eastAsia"/>
         </w:rPr>
-        <w:t>Zhuo</w:t>
-      </w:r>
-      <w:proofErr w:type="spellEnd"/>
+        <w:t xml:space="preserve"> </w:t>
+      </w:r>
+      <w:r>
+        <w:t>In addition, there is an extra argument which specifies the running time of the program.</w:t>
+      </w:r>
+    </w:p>
+    <w:p>
+      <w:pPr>
+        <w:pStyle w:val="1"/>
+      </w:pPr>
+      <w:r>
+        <w:lastRenderedPageBreak/>
+        <w:t>Architecture</w:t>
+      </w:r>
+    </w:p>
+    <w:p>
+      <w:pPr>
+        <w:pStyle w:val="2"/>
+      </w:pPr>
       <w:r>
         <w:rPr>
           <w:rFonts w:hint="eastAsia"/>
         </w:rPr>
-        <w:t xml:space="preserve"> Wang</w:t>
-      </w:r>
-      <w:r>
-        <w:t>,</w:t>
-      </w:r>
-      <w:r>
-        <w:tab/>
-      </w:r>
-      <w:r>
-        <w:tab/>
-      </w:r>
-      <w:proofErr w:type="spellStart"/>
+        <w:t xml:space="preserve">Data </w:t>
+      </w:r>
+      <w:r>
+        <w:t>s</w:t>
+      </w:r>
       <w:r>
         <w:rPr>
           <w:rFonts w:hint="eastAsia"/>
         </w:rPr>
-        <w:t>Zhouxing</w:t>
-      </w:r>
-      <w:proofErr w:type="spellEnd"/>
+        <w:t>tructure</w:t>
+      </w:r>
+    </w:p>
+    <w:p>
+      <w:pPr>
+        <w:ind w:firstLine="480"/>
+      </w:pPr>
+    </w:p>
+    <w:p>
+      <w:pPr>
+        <w:pStyle w:val="2"/>
+      </w:pPr>
+      <w:r>
+        <w:t>F</w:t>
+      </w:r>
       <w:r>
         <w:rPr>
           <w:rFonts w:hint="eastAsia"/>
         </w:rPr>
-        <w:t xml:space="preserve"> Su</w:t>
+        <w:t>ramework</w:t>
       </w:r>
     </w:p>
     <w:p>
       <w:pPr>
-        <w:pStyle w:val="1"/>
+        <w:pStyle w:val="3"/>
       </w:pPr>
       <w:r>
         <w:rPr>
           <w:rFonts w:hint="eastAsia"/>
         </w:rPr>
-        <w:t>Tutor</w:t>
-      </w:r>
-      <w:r>
-        <w:t>ial</w:t>
+        <w:t>Program framework</w:t>
       </w:r>
     </w:p>
     <w:p>
       <w:pPr>
-        <w:pStyle w:val="2"/>
+        <w:ind w:firstLine="480"/>
+      </w:pPr>
+    </w:p>
+    <w:p>
+      <w:pPr>
+        <w:pStyle w:val="3"/>
+      </w:pPr>
+      <w:r>
         <w:rPr>
           <w:rFonts w:hint="eastAsia"/>
         </w:rPr>
+        <w:t>Algorithm framework</w:t>
+      </w:r>
+    </w:p>
+    <w:p>
+      <w:pPr>
+        <w:ind w:firstLine="480"/>
+      </w:pPr>
+    </w:p>
+    <w:p>
+      <w:pPr>
+        <w:pStyle w:val="2"/>
       </w:pPr>
       <w:r>
         <w:rPr>
           <w:rFonts w:hint="eastAsia"/>
         </w:rPr>
-        <w:t>Platform</w:t>
+        <w:t>Procedure design</w:t>
       </w:r>
     </w:p>
     <w:p>
       <w:pPr>
-        <w:ind w:firstLine="480"/>
-      </w:pPr>
-      <w:r>
-        <w:t>Our code is written in C++ programming language following C++11 standard.</w:t>
-      </w:r>
-      <w:r>
-        <w:t xml:space="preserve"> There is no third party libraries reference in our code</w:t>
-      </w:r>
-      <w:r>
-        <w:t>. So you may compile and run our code on</w:t>
-      </w:r>
-      <w:r>
-        <w:t xml:space="preserve"> common</w:t>
-      </w:r>
-      <w:r>
-        <w:t xml:space="preserve"> platform directly.</w:t>
-      </w:r>
-    </w:p>
-    <w:p>
-      <w:pPr>
-        <w:pStyle w:val="2"/>
-      </w:pPr>
-      <w:r>
-        <w:rPr>
-          <w:rFonts w:hint="eastAsia"/>
-        </w:rPr>
-        <w:t>Directory organization</w:t>
-      </w:r>
-    </w:p>
-    <w:p>
-      <w:pPr>
         <w:pStyle w:val="3"/>
       </w:pPr>
       <w:r>
-        <w:t>Top</w:t>
-      </w:r>
-      <w:r>
-        <w:rPr>
-          <w:rFonts w:hint="eastAsia"/>
-        </w:rPr>
-        <w:t xml:space="preserve"> level</w:t>
+        <w:t>Initial solution generation</w:t>
       </w:r>
     </w:p>
     <w:p>
@@ -172,273 +369,8 @@
           <w:rFonts w:hint="eastAsia"/>
         </w:rPr>
       </w:pPr>
-    </w:p>
-    <w:p>
-      <w:pPr>
-        <w:pStyle w:val="3"/>
-        <w:rPr>
-          <w:rFonts w:hint="eastAsia"/>
-        </w:rPr>
-      </w:pPr>
-      <w:r>
-        <w:t>Folder ‘</w:t>
-      </w:r>
-      <w:r>
-        <w:rPr>
-          <w:rFonts w:hint="eastAsia"/>
-        </w:rPr>
-        <w:t>include</w:t>
-      </w:r>
-      <w:r>
-        <w:t>’</w:t>
-      </w:r>
-    </w:p>
-    <w:p>
-      <w:pPr>
-        <w:ind w:firstLine="480"/>
-      </w:pPr>
-    </w:p>
-    <w:p>
-      <w:pPr>
-        <w:pStyle w:val="3"/>
-        <w:rPr>
-          <w:rFonts w:hint="eastAsia"/>
-        </w:rPr>
-      </w:pPr>
-      <w:r>
-        <w:t>Folder ‘</w:t>
-      </w:r>
-      <w:proofErr w:type="spellStart"/>
-      <w:r>
-        <w:rPr>
-          <w:rFonts w:hint="eastAsia"/>
-        </w:rPr>
-        <w:t>src</w:t>
-      </w:r>
-      <w:proofErr w:type="spellEnd"/>
-      <w:r>
-        <w:t>’</w:t>
-      </w:r>
-    </w:p>
-    <w:p>
-      <w:pPr>
-        <w:ind w:firstLine="480"/>
-      </w:pPr>
-    </w:p>
-    <w:p>
-      <w:pPr>
-        <w:pStyle w:val="3"/>
-        <w:rPr>
-          <w:rFonts w:hint="eastAsia"/>
-        </w:rPr>
-      </w:pPr>
-      <w:r>
-        <w:t>Folder ‘</w:t>
-      </w:r>
-      <w:r>
-        <w:rPr>
-          <w:rFonts w:hint="eastAsia"/>
-        </w:rPr>
-        <w:t>doc</w:t>
-      </w:r>
-      <w:r>
-        <w:t>’</w:t>
-      </w:r>
-    </w:p>
-    <w:p>
-      <w:pPr>
-        <w:ind w:firstLine="480"/>
-      </w:pPr>
-    </w:p>
-    <w:p>
-      <w:pPr>
-        <w:pStyle w:val="3"/>
-      </w:pPr>
-      <w:r>
-        <w:t>Folder ‘</w:t>
-      </w:r>
-      <w:r>
-        <w:rPr>
-          <w:rFonts w:hint="eastAsia"/>
-        </w:rPr>
-        <w:t>instance</w:t>
-      </w:r>
-      <w:r>
-        <w:t>’</w:t>
-      </w:r>
-    </w:p>
-    <w:p>
-      <w:pPr>
-        <w:ind w:firstLine="480"/>
-        <w:rPr>
-          <w:rFonts w:hint="eastAsia"/>
-        </w:rPr>
-      </w:pPr>
-    </w:p>
-    <w:p>
-      <w:pPr>
-        <w:pStyle w:val="2"/>
-        <w:rPr>
-          <w:rFonts w:hint="eastAsia"/>
-        </w:rPr>
-      </w:pPr>
-      <w:r>
-        <w:rPr>
-          <w:rFonts w:hint="eastAsia"/>
-        </w:rPr>
-        <w:t>Command Line Arguments</w:t>
-      </w:r>
-    </w:p>
-    <w:p>
-      <w:pPr>
-        <w:ind w:firstLine="480"/>
-      </w:pPr>
-      <w:r>
-        <w:t>We provide all</w:t>
-      </w:r>
-      <w:r>
-        <w:rPr>
-          <w:rFonts w:hint="eastAsia"/>
-        </w:rPr>
-        <w:t xml:space="preserve"> </w:t>
-      </w:r>
-      <w:r>
-        <w:t xml:space="preserve">command line arguments that </w:t>
-      </w:r>
-      <w:r>
-        <w:rPr>
-          <w:rFonts w:hint="eastAsia"/>
-        </w:rPr>
-        <w:t xml:space="preserve">the </w:t>
-      </w:r>
-      <w:r>
-        <w:t>official document required.</w:t>
-      </w:r>
-      <w:r>
-        <w:rPr>
-          <w:rFonts w:hint="eastAsia"/>
-        </w:rPr>
-        <w:t xml:space="preserve"> </w:t>
-      </w:r>
-      <w:r>
-        <w:t>In addition, there is an extra argument which specifies the running time of the program.</w:t>
-      </w:r>
-    </w:p>
-    <w:p>
-      <w:pPr>
-        <w:pStyle w:val="1"/>
-      </w:pPr>
-      <w:r>
-        <w:lastRenderedPageBreak/>
-        <w:t>Architecture</w:t>
-      </w:r>
-    </w:p>
-    <w:p>
-      <w:pPr>
-        <w:pStyle w:val="2"/>
-        <w:rPr>
-          <w:rFonts w:hint="eastAsia"/>
-        </w:rPr>
-      </w:pPr>
-      <w:r>
-        <w:rPr>
-          <w:rFonts w:hint="eastAsia"/>
-        </w:rPr>
-        <w:t xml:space="preserve">Data </w:t>
-      </w:r>
-      <w:r>
-        <w:t>s</w:t>
-      </w:r>
-      <w:r>
-        <w:rPr>
-          <w:rFonts w:hint="eastAsia"/>
-        </w:rPr>
-        <w:t>tructure</w:t>
-      </w:r>
-    </w:p>
-    <w:p>
-      <w:pPr>
-        <w:ind w:firstLine="480"/>
-      </w:pPr>
-    </w:p>
-    <w:p>
-      <w:pPr>
-        <w:pStyle w:val="2"/>
-        <w:rPr>
-          <w:rFonts w:hint="eastAsia"/>
-        </w:rPr>
-      </w:pPr>
-      <w:r>
-        <w:t>F</w:t>
-      </w:r>
-      <w:r>
-        <w:rPr>
-          <w:rFonts w:hint="eastAsia"/>
-        </w:rPr>
-        <w:t>ramework</w:t>
-      </w:r>
-    </w:p>
-    <w:p>
-      <w:pPr>
-        <w:pStyle w:val="3"/>
-        <w:rPr>
-          <w:rFonts w:hint="eastAsia"/>
-        </w:rPr>
-      </w:pPr>
-      <w:r>
-        <w:rPr>
-          <w:rFonts w:hint="eastAsia"/>
-        </w:rPr>
-        <w:t>Program framework</w:t>
-      </w:r>
-    </w:p>
-    <w:p>
-      <w:pPr>
-        <w:ind w:firstLine="480"/>
-      </w:pPr>
-    </w:p>
-    <w:p>
-      <w:pPr>
-        <w:pStyle w:val="3"/>
-        <w:rPr>
-          <w:rFonts w:hint="eastAsia"/>
-        </w:rPr>
-      </w:pPr>
-      <w:r>
-        <w:rPr>
-          <w:rFonts w:hint="eastAsia"/>
-        </w:rPr>
-        <w:t>Algorithm framework</w:t>
-      </w:r>
-    </w:p>
-    <w:p>
-      <w:pPr>
-        <w:ind w:firstLine="480"/>
-        <w:rPr>
-          <w:rFonts w:hint="eastAsia"/>
-        </w:rPr>
-      </w:pPr>
       <w:bookmarkStart w:id="0" w:name="_GoBack"/>
       <w:bookmarkEnd w:id="0"/>
-    </w:p>
-    <w:p>
-      <w:pPr>
-        <w:pStyle w:val="2"/>
-      </w:pPr>
-      <w:r>
-        <w:rPr>
-          <w:rFonts w:hint="eastAsia"/>
-        </w:rPr>
-        <w:t>Procedure design</w:t>
-      </w:r>
-    </w:p>
-    <w:p>
-      <w:pPr>
-        <w:ind w:firstLine="480"/>
-        <w:rPr>
-          <w:rFonts w:hint="eastAsia"/>
-        </w:rPr>
-      </w:pPr>
     </w:p>
     <w:sectPr>
       <w:headerReference w:type="default" r:id="rId9"/>
@@ -4251,7 +4183,7 @@
 </file>
 
 <file path=customXml/itemProps1.xml><?xml version="1.0" encoding="utf-8"?>
-<ds:datastoreItem xmlns:ds="http://schemas.openxmlformats.org/officeDocument/2006/customXml" ds:itemID="{EE18647A-9995-4396-A7BE-34F10A5C267C}">
+<ds:datastoreItem xmlns:ds="http://schemas.openxmlformats.org/officeDocument/2006/customXml" ds:itemID="{9869A4CB-DA01-4F71-8670-D21C24C4096F}">
   <ds:schemaRefs>
     <ds:schemaRef ds:uri="http://schemas.openxmlformats.org/officeDocument/2006/bibliography"/>
   </ds:schemaRefs>

</xml_diff>